<commit_message>
Small progress for project work
</commit_message>
<xml_diff>
--- a/Group Project/3 - Channels/3 - Channels.docx
+++ b/Group Project/3 - Channels/3 - Channels.docx
@@ -12,116 +12,537 @@
     </w:p>
     <w:p>
       <w:pPr>
+        <w:numPr>
+          <w:ilvl w:val="0"/>
+          <w:numId w:val="2"/>
+        </w:numPr>
+      </w:pPr>
+      <w:r>
+        <w:rPr>
+          <w:b/>
+          <w:bCs/>
+        </w:rPr>
+        <w:t>Serious Website:</w:t>
+      </w:r>
+    </w:p>
+    <w:p>
+      <w:pPr>
+        <w:numPr>
+          <w:ilvl w:val="1"/>
+          <w:numId w:val="2"/>
+        </w:numPr>
+      </w:pPr>
+      <w:r>
+        <w:rPr>
+          <w:b/>
+          <w:bCs/>
+          <w:lang w:val="en-US"/>
+        </w:rPr>
+        <w:t>SEO Optimization:</w:t>
+      </w:r>
+      <w:r>
+        <w:rPr>
+          <w:lang w:val="en-US"/>
+        </w:rPr>
+        <w:t xml:space="preserve"> Ensure the website is optimized for search engines (Google, Bing) to increase visibility. </w:t>
+      </w:r>
+      <w:r>
+        <w:t>Use relevant keywords, meta tags, and create quality content.</w:t>
+      </w:r>
+    </w:p>
+    <w:p>
+      <w:pPr>
+        <w:numPr>
+          <w:ilvl w:val="1"/>
+          <w:numId w:val="2"/>
+        </w:numPr>
+        <w:rPr>
+          <w:lang w:val="en-US"/>
+        </w:rPr>
+      </w:pPr>
+      <w:r>
+        <w:rPr>
+          <w:b/>
+          <w:bCs/>
+          <w:lang w:val="en-US"/>
+        </w:rPr>
+        <w:t>Blog – Inbound Marketing:</w:t>
+      </w:r>
+      <w:r>
+        <w:rPr>
+          <w:lang w:val="en-US"/>
+        </w:rPr>
+        <w:t xml:space="preserve"> Develop a blog section with insightful articles on mobile security trends, best practices, case studies, etc. Offer downloadable resources like eBooks or whitepapers as part of the inbound marketing funnel.</w:t>
+      </w:r>
+    </w:p>
+    <w:p>
+      <w:pPr>
+        <w:numPr>
+          <w:ilvl w:val="0"/>
+          <w:numId w:val="2"/>
+        </w:numPr>
+      </w:pPr>
+      <w:r>
+        <w:rPr>
+          <w:b/>
+          <w:bCs/>
+        </w:rPr>
+        <w:t>Social Media:</w:t>
+      </w:r>
+    </w:p>
+    <w:p>
+      <w:pPr>
+        <w:numPr>
+          <w:ilvl w:val="1"/>
+          <w:numId w:val="2"/>
+        </w:numPr>
+      </w:pPr>
+      <w:r>
+        <w:rPr>
+          <w:b/>
+          <w:bCs/>
+          <w:lang w:val="en-US"/>
+        </w:rPr>
+        <w:t>LinkedIn:</w:t>
+      </w:r>
+      <w:r>
+        <w:rPr>
+          <w:lang w:val="en-US"/>
+        </w:rPr>
+        <w:t xml:space="preserve"> Focus on LinkedIn as the primary platform for B2B. Share industry insights, company updates, and engage with relevant groups. </w:t>
+      </w:r>
+      <w:r>
+        <w:t>Leverage LinkedIn Ads for targeted reach.</w:t>
+      </w:r>
+    </w:p>
+    <w:p>
+      <w:pPr>
+        <w:numPr>
+          <w:ilvl w:val="1"/>
+          <w:numId w:val="2"/>
+        </w:numPr>
+      </w:pPr>
+      <w:r>
+        <w:rPr>
+          <w:b/>
+          <w:bCs/>
+          <w:lang w:val="en-US"/>
+        </w:rPr>
+        <w:t>Facebook:</w:t>
+      </w:r>
+      <w:r>
+        <w:rPr>
+          <w:lang w:val="en-US"/>
+        </w:rPr>
+        <w:t xml:space="preserve"> While less professional than LinkedIn, Facebook can still be valuable. </w:t>
+      </w:r>
+      <w:r>
+        <w:t>Share engaging content, company news, and industry updates.</w:t>
+      </w:r>
+    </w:p>
+    <w:p>
+      <w:pPr>
+        <w:numPr>
+          <w:ilvl w:val="1"/>
+          <w:numId w:val="2"/>
+        </w:numPr>
+      </w:pPr>
+      <w:r>
+        <w:rPr>
+          <w:b/>
+          <w:bCs/>
+          <w:lang w:val="en-US"/>
+        </w:rPr>
+        <w:t>Twitter:</w:t>
+      </w:r>
+      <w:r>
+        <w:rPr>
+          <w:lang w:val="en-US"/>
+        </w:rPr>
+        <w:t xml:space="preserve"> Use Twitter for quick updates, trends, and engaging with a broader audience. </w:t>
+      </w:r>
+      <w:r>
+        <w:t>Utilize relevant hashtags.</w:t>
+      </w:r>
+    </w:p>
+    <w:p>
+      <w:pPr>
+        <w:numPr>
+          <w:ilvl w:val="1"/>
+          <w:numId w:val="2"/>
+        </w:numPr>
+      </w:pPr>
+      <w:r>
+        <w:rPr>
+          <w:b/>
+          <w:bCs/>
+          <w:lang w:val="en-US"/>
+        </w:rPr>
+        <w:t>YouTube:</w:t>
+      </w:r>
+      <w:r>
+        <w:rPr>
+          <w:lang w:val="en-US"/>
+        </w:rPr>
+        <w:t xml:space="preserve"> Create video content, such as webinars, product demos, or educational videos. </w:t>
+      </w:r>
+      <w:r>
+        <w:t>YouTube is a powerful platform for visual content.</w:t>
+      </w:r>
+    </w:p>
+    <w:p>
+      <w:pPr>
+        <w:numPr>
+          <w:ilvl w:val="0"/>
+          <w:numId w:val="2"/>
+        </w:numPr>
+      </w:pPr>
+      <w:r>
+        <w:rPr>
+          <w:b/>
+          <w:bCs/>
+        </w:rPr>
+        <w:t>Webinars and Courses:</w:t>
+      </w:r>
+    </w:p>
+    <w:p>
+      <w:pPr>
+        <w:numPr>
+          <w:ilvl w:val="1"/>
+          <w:numId w:val="2"/>
+        </w:numPr>
+        <w:rPr>
+          <w:lang w:val="en-US"/>
+        </w:rPr>
+      </w:pPr>
+      <w:r>
+        <w:rPr>
+          <w:lang w:val="en-US"/>
+        </w:rPr>
+        <w:t xml:space="preserve">Host webinars addressing key industry challenges, </w:t>
+      </w:r>
+      <w:r>
+        <w:rPr>
+          <w:lang w:val="en-US"/>
+        </w:rPr>
+        <w:t>highlighting</w:t>
+      </w:r>
+      <w:r>
+        <w:rPr>
+          <w:lang w:val="en-US"/>
+        </w:rPr>
+        <w:t xml:space="preserve"> expertise, and providing valuable insights. Offer online courses or training sessions related to mobile security.</w:t>
+      </w:r>
+    </w:p>
+    <w:p>
+      <w:pPr>
+        <w:numPr>
+          <w:ilvl w:val="0"/>
+          <w:numId w:val="2"/>
+        </w:numPr>
+      </w:pPr>
+      <w:r>
+        <w:rPr>
+          <w:b/>
+          <w:bCs/>
+        </w:rPr>
+        <w:t>Email Marketing</w:t>
+      </w:r>
+      <w:r>
+        <w:rPr>
+          <w:b/>
+          <w:bCs/>
+        </w:rPr>
+        <w:t>/Newsletters</w:t>
+      </w:r>
+      <w:r>
+        <w:rPr>
+          <w:b/>
+          <w:bCs/>
+        </w:rPr>
+        <w:t>:</w:t>
+      </w:r>
+    </w:p>
+    <w:p>
+      <w:pPr>
+        <w:numPr>
+          <w:ilvl w:val="1"/>
+          <w:numId w:val="2"/>
+        </w:numPr>
+      </w:pPr>
+      <w:r>
+        <w:rPr>
+          <w:lang w:val="en-US"/>
+        </w:rPr>
+        <w:t xml:space="preserve">Develop targeted email campaigns for lead nurturing. Share newsletters, product updates, and exclusive content. </w:t>
+      </w:r>
+      <w:r>
+        <w:t>Personalize emails based on user behavior and preferences.</w:t>
+      </w:r>
+    </w:p>
+    <w:p>
+      <w:pPr>
+        <w:numPr>
+          <w:ilvl w:val="0"/>
+          <w:numId w:val="2"/>
+        </w:numPr>
+      </w:pPr>
+      <w:r>
+        <w:rPr>
+          <w:b/>
+          <w:bCs/>
+        </w:rPr>
+        <w:t>Industry Events and Conferences:</w:t>
+      </w:r>
+    </w:p>
+    <w:p>
+      <w:pPr>
+        <w:numPr>
+          <w:ilvl w:val="1"/>
+          <w:numId w:val="2"/>
+        </w:numPr>
+      </w:pPr>
+      <w:r>
+        <w:rPr>
+          <w:lang w:val="en-US"/>
+        </w:rPr>
+        <w:t xml:space="preserve">Participate in relevant industry events and conferences. This includes both physical and virtual events. </w:t>
+      </w:r>
+      <w:r>
+        <w:t>It provides networking opportunities and increases brand visibility.</w:t>
+      </w:r>
+    </w:p>
+    <w:p>
+      <w:pPr>
+        <w:numPr>
+          <w:ilvl w:val="0"/>
+          <w:numId w:val="2"/>
+        </w:numPr>
+      </w:pPr>
+      <w:r>
+        <w:rPr>
+          <w:b/>
+          <w:bCs/>
+        </w:rPr>
+        <w:t>Partnerships and Collaborations:</w:t>
+      </w:r>
+    </w:p>
+    <w:p>
+      <w:pPr>
+        <w:numPr>
+          <w:ilvl w:val="1"/>
+          <w:numId w:val="2"/>
+        </w:numPr>
+        <w:rPr>
+          <w:lang w:val="en-US"/>
+        </w:rPr>
+      </w:pPr>
+      <w:r>
+        <w:rPr>
+          <w:lang w:val="en-US"/>
+        </w:rPr>
+        <w:t>Form strategic partnerships with other companies in the cybersecurity space. Collaborate on joint webinars, co-authored content, or mutually beneficial projects.</w:t>
+      </w:r>
+    </w:p>
+    <w:p>
+      <w:pPr>
+        <w:numPr>
+          <w:ilvl w:val="0"/>
+          <w:numId w:val="2"/>
+        </w:numPr>
+      </w:pPr>
+      <w:r>
+        <w:rPr>
+          <w:b/>
+          <w:bCs/>
+        </w:rPr>
+        <w:t>Podcasts:</w:t>
+      </w:r>
+    </w:p>
+    <w:p>
+      <w:pPr>
+        <w:numPr>
+          <w:ilvl w:val="1"/>
+          <w:numId w:val="2"/>
+        </w:numPr>
+      </w:pPr>
+      <w:r>
+        <w:rPr>
+          <w:lang w:val="en-US"/>
+        </w:rPr>
+        <w:t xml:space="preserve">Consider starting a podcast or guesting on existing industry podcasts. </w:t>
+      </w:r>
+      <w:r>
+        <w:t>This is a growing channel for B2B communication.</w:t>
+      </w:r>
+    </w:p>
+    <w:p>
+      <w:pPr>
+        <w:numPr>
+          <w:ilvl w:val="0"/>
+          <w:numId w:val="2"/>
+        </w:numPr>
+      </w:pPr>
+      <w:r>
+        <w:rPr>
+          <w:b/>
+          <w:bCs/>
+        </w:rPr>
+        <w:t>Online Forums and Communities:</w:t>
+      </w:r>
+    </w:p>
+    <w:p>
+      <w:pPr>
+        <w:numPr>
+          <w:ilvl w:val="1"/>
+          <w:numId w:val="2"/>
+        </w:numPr>
+        <w:rPr>
+          <w:lang w:val="en-US"/>
+        </w:rPr>
+      </w:pPr>
+      <w:r>
+        <w:rPr>
+          <w:lang w:val="en-US"/>
+        </w:rPr>
+        <w:t>Engage in online forums and communities related to cybersecurity. Actively participate, answer queries, and establish the company as an authoritative voice.</w:t>
+      </w:r>
+    </w:p>
+    <w:p>
+      <w:pPr>
+        <w:rPr>
+          <w:b/>
+          <w:bCs/>
+        </w:rPr>
+      </w:pPr>
+      <w:r>
+        <w:rPr>
+          <w:b/>
+          <w:bCs/>
+        </w:rPr>
+        <w:br w:type="page"/>
+      </w:r>
+    </w:p>
+    <w:p>
+      <w:pPr>
+        <w:rPr>
+          <w:lang w:val="en-US"/>
+        </w:rPr>
+      </w:pPr>
+      <w:r>
+        <w:rPr>
+          <w:lang w:val="en-US"/>
+        </w:rPr>
+        <w:lastRenderedPageBreak/>
+        <w:t>References:</w:t>
+      </w:r>
+    </w:p>
+    <w:p>
+      <w:pPr>
         <w:pStyle w:val="Paragrafoelenco"/>
         <w:numPr>
           <w:ilvl w:val="0"/>
-          <w:numId w:val="1"/>
-        </w:numPr>
-      </w:pPr>
-      <w:r>
-        <w:t>Serious website</w:t>
+          <w:numId w:val="2"/>
+        </w:numPr>
+        <w:rPr>
+          <w:lang w:val="en-US"/>
+        </w:rPr>
+      </w:pPr>
+      <w:hyperlink r:id="rId5" w:history="1">
+        <w:r>
+          <w:rPr>
+            <w:rStyle w:val="Collegamentoipertestuale"/>
+            <w:lang w:val="en-US"/>
+          </w:rPr>
+          <w:t>https://www.mckinsey.com/capabilities/growth-marketing-and-sales/our-insights/b2b-sales-omnichannel-everywhere-every-time</w:t>
+        </w:r>
+      </w:hyperlink>
+      <w:r>
+        <w:rPr>
+          <w:lang w:val="en-US"/>
+        </w:rPr>
+        <w:t xml:space="preserve"> </w:t>
       </w:r>
     </w:p>
     <w:p>
       <w:pPr>
         <w:pStyle w:val="Paragrafoelenco"/>
         <w:numPr>
-          <w:ilvl w:val="1"/>
-          <w:numId w:val="1"/>
-        </w:numPr>
-        <w:rPr>
-          <w:lang w:val="en-US"/>
-        </w:rPr>
-      </w:pPr>
-      <w:r>
-        <w:rPr>
-          <w:lang w:val="en-US"/>
-        </w:rPr>
-        <w:t>SEO on the website a</w:t>
-      </w:r>
-      <w:r>
-        <w:rPr>
-          <w:lang w:val="en-US"/>
-        </w:rPr>
-        <w:t>nd articles in blog section</w:t>
+          <w:ilvl w:val="0"/>
+          <w:numId w:val="2"/>
+        </w:numPr>
+        <w:rPr>
+          <w:lang w:val="en-US"/>
+        </w:rPr>
+      </w:pPr>
+      <w:hyperlink r:id="rId6" w:history="1">
+        <w:r>
+          <w:rPr>
+            <w:rStyle w:val="Collegamentoipertestuale"/>
+            <w:lang w:val="en-US"/>
+          </w:rPr>
+          <w:t>https://www.linkedin.com/business/marketing/blog/trends-tips/the-big-list-of-b2b-marketing-channels</w:t>
+        </w:r>
+      </w:hyperlink>
+      <w:r>
+        <w:rPr>
+          <w:lang w:val="en-US"/>
+        </w:rPr>
+        <w:t xml:space="preserve"> </w:t>
       </w:r>
     </w:p>
     <w:p>
       <w:pPr>
         <w:pStyle w:val="Paragrafoelenco"/>
         <w:numPr>
-          <w:ilvl w:val="1"/>
-          <w:numId w:val="1"/>
-        </w:numPr>
-        <w:rPr>
-          <w:lang w:val="en-US"/>
-        </w:rPr>
-      </w:pPr>
-      <w:r>
-        <w:rPr>
-          <w:lang w:val="en-US"/>
-        </w:rPr>
-        <w:t>Blog – inbound marketing</w:t>
-      </w:r>
-      <w:r>
-        <w:rPr>
-          <w:lang w:val="en-US"/>
-        </w:rPr>
-        <w:t xml:space="preserve"> (funnel </w:t>
-      </w:r>
-      <w:r>
-        <w:rPr>
-          <w:lang w:val="en-US"/>
-        </w:rPr>
-        <w:t>–</w:t>
-      </w:r>
+          <w:ilvl w:val="0"/>
+          <w:numId w:val="2"/>
+        </w:numPr>
+        <w:rPr>
+          <w:lang w:val="en-US"/>
+        </w:rPr>
+      </w:pPr>
+      <w:hyperlink r:id="rId7" w:history="1">
+        <w:r>
+          <w:rPr>
+            <w:rStyle w:val="Collegamentoipertestuale"/>
+            <w:lang w:val="en-US"/>
+          </w:rPr>
+          <w:t>https://www.webfx.com/digital-marketing/b2b/best-marketing-channels/</w:t>
+        </w:r>
+      </w:hyperlink>
       <w:r>
         <w:rPr>
           <w:lang w:val="en-US"/>
         </w:rPr>
         <w:t xml:space="preserve"> </w:t>
       </w:r>
-      <w:r>
-        <w:rPr>
-          <w:lang w:val="en-US"/>
-        </w:rPr>
-        <w:t>ebook/whitepaper)</w:t>
-      </w:r>
     </w:p>
     <w:p>
       <w:pPr>
         <w:pStyle w:val="Paragrafoelenco"/>
         <w:numPr>
           <w:ilvl w:val="0"/>
-          <w:numId w:val="1"/>
-        </w:numPr>
-      </w:pPr>
-      <w:r>
-        <w:t>Social media: LinkedIn, Medium</w:t>
-      </w:r>
-    </w:p>
-    <w:p>
-      <w:pPr>
-        <w:pStyle w:val="Paragrafoelenco"/>
-        <w:numPr>
-          <w:ilvl w:val="0"/>
-          <w:numId w:val="1"/>
-        </w:numPr>
-      </w:pPr>
-      <w:r>
-        <w:t>Webinars and courses</w:t>
-      </w:r>
-    </w:p>
-    <w:p>
-      <w:pPr>
-        <w:pStyle w:val="Paragrafoelenco"/>
-        <w:numPr>
-          <w:ilvl w:val="0"/>
-          <w:numId w:val="1"/>
-        </w:numPr>
-      </w:pPr>
-      <w:r>
-        <w:t>Email Marketing</w:t>
+          <w:numId w:val="2"/>
+        </w:numPr>
+        <w:rPr>
+          <w:lang w:val="en-US"/>
+        </w:rPr>
+      </w:pPr>
+      <w:hyperlink r:id="rId8" w:history="1">
+        <w:r>
+          <w:rPr>
+            <w:rStyle w:val="Collegamentoipertestuale"/>
+            <w:lang w:val="en-US"/>
+          </w:rPr>
+          <w:t>https://www.contentvisit.com/article/8-b2b-content-distribution-channels-for-cybersecurity-companies</w:t>
+        </w:r>
+      </w:hyperlink>
+      <w:r>
+        <w:rPr>
+          <w:lang w:val="en-US"/>
+        </w:rPr>
+        <w:t xml:space="preserve"> </w:t>
       </w:r>
     </w:p>
     <w:sectPr>
@@ -137,6 +558,125 @@
 <file path=word/numbering.xml><?xml version="1.0" encoding="utf-8"?>
 <w:numbering xmlns:wpc="http://schemas.microsoft.com/office/word/2010/wordprocessingCanvas" xmlns:cx="http://schemas.microsoft.com/office/drawing/2014/chartex" xmlns:cx1="http://schemas.microsoft.com/office/drawing/2015/9/8/chartex" xmlns:cx2="http://schemas.microsoft.com/office/drawing/2015/10/21/chartex" xmlns:cx3="http://schemas.microsoft.com/office/drawing/2016/5/9/chartex" xmlns:cx4="http://schemas.microsoft.com/office/drawing/2016/5/10/chartex" xmlns:cx5="http://schemas.microsoft.com/office/drawing/2016/5/11/chartex" xmlns:cx6="http://schemas.microsoft.com/office/drawing/2016/5/12/chartex" xmlns:cx7="http://schemas.microsoft.com/office/drawing/2016/5/13/chartex" xmlns:cx8="http://schemas.microsoft.com/office/drawing/2016/5/14/chartex" xmlns:mc="http://schemas.openxmlformats.org/markup-compatibility/2006" xmlns:aink="http://schemas.microsoft.com/office/drawing/2016/ink" xmlns:am3d="http://schemas.microsoft.com/office/drawing/2017/model3d" xmlns:o="urn:schemas-microsoft-com:office:office" xmlns:oel="http://schemas.microsoft.com/office/2019/extlst" xmlns:r="http://schemas.openxmlformats.org/officeDocument/2006/relationships" xmlns:m="http://schemas.openxmlformats.org/officeDocument/2006/math" xmlns:v="urn:schemas-microsoft-com:vml" xmlns:wp14="http://schemas.microsoft.com/office/word/2010/wordprocessingDrawing" xmlns:wp="http://schemas.openxmlformats.org/drawingml/2006/wordprocessingDrawing" xmlns:w10="urn:schemas-microsoft-com:office:word" xmlns:w="http://schemas.openxmlformats.org/wordprocessingml/2006/main" xmlns:w14="http://schemas.microsoft.com/office/word/2010/wordml" xmlns:w15="http://schemas.microsoft.com/office/word/2012/wordml" xmlns:w16cex="http://schemas.microsoft.com/office/word/2018/wordml/cex" xmlns:w16cid="http://schemas.microsoft.com/office/word/2016/wordml/cid" xmlns:w16="http://schemas.microsoft.com/office/word/2018/wordml" xmlns:w16sdtdh="http://schemas.microsoft.com/office/word/2020/wordml/sdtdatahash" xmlns:w16se="http://schemas.microsoft.com/office/word/2015/wordml/symex" xmlns:wpg="http://schemas.microsoft.com/office/word/2010/wordprocessingGroup" xmlns:wpi="http://schemas.microsoft.com/office/word/2010/wordprocessingInk" xmlns:wne="http://schemas.microsoft.com/office/word/2006/wordml" xmlns:wps="http://schemas.microsoft.com/office/word/2010/wordprocessingShape" mc:Ignorable="w14 w15 w16se w16cid w16 w16cex w16sdtdh wp14">
   <w:abstractNum w:abstractNumId="0" w15:restartNumberingAfterBreak="0">
+    <w:nsid w:val="4D8B00E0"/>
+    <w:multiLevelType w:val="multilevel"/>
+    <w:tmpl w:val="CBE49818"/>
+    <w:lvl w:ilvl="0">
+      <w:start w:val="1"/>
+      <w:numFmt w:val="bullet"/>
+      <w:lvlText w:val=""/>
+      <w:lvlJc w:val="left"/>
+      <w:pPr>
+        <w:tabs>
+          <w:tab w:val="num" w:pos="720"/>
+        </w:tabs>
+        <w:ind w:left="720" w:hanging="360"/>
+      </w:pPr>
+      <w:rPr>
+        <w:rFonts w:ascii="Symbol" w:hAnsi="Symbol" w:hint="default"/>
+      </w:rPr>
+    </w:lvl>
+    <w:lvl w:ilvl="1">
+      <w:start w:val="1"/>
+      <w:numFmt w:val="bullet"/>
+      <w:lvlText w:val=""/>
+      <w:lvlJc w:val="left"/>
+      <w:pPr>
+        <w:tabs>
+          <w:tab w:val="num" w:pos="1440"/>
+        </w:tabs>
+        <w:ind w:left="1440" w:hanging="360"/>
+      </w:pPr>
+      <w:rPr>
+        <w:rFonts w:ascii="Symbol" w:hAnsi="Symbol" w:hint="default"/>
+        <w:sz w:val="20"/>
+      </w:rPr>
+    </w:lvl>
+    <w:lvl w:ilvl="2">
+      <w:numFmt w:val="bullet"/>
+      <w:lvlText w:val="-"/>
+      <w:lvlJc w:val="left"/>
+      <w:pPr>
+        <w:ind w:left="2160" w:hanging="360"/>
+      </w:pPr>
+      <w:rPr>
+        <w:rFonts w:ascii="Calibri" w:eastAsiaTheme="minorHAnsi" w:hAnsi="Calibri" w:cs="Calibri" w:hint="default"/>
+      </w:rPr>
+    </w:lvl>
+    <w:lvl w:ilvl="3" w:tentative="1">
+      <w:start w:val="1"/>
+      <w:numFmt w:val="decimal"/>
+      <w:lvlText w:val="%4."/>
+      <w:lvlJc w:val="left"/>
+      <w:pPr>
+        <w:tabs>
+          <w:tab w:val="num" w:pos="2880"/>
+        </w:tabs>
+        <w:ind w:left="2880" w:hanging="360"/>
+      </w:pPr>
+    </w:lvl>
+    <w:lvl w:ilvl="4" w:tentative="1">
+      <w:start w:val="1"/>
+      <w:numFmt w:val="decimal"/>
+      <w:lvlText w:val="%5."/>
+      <w:lvlJc w:val="left"/>
+      <w:pPr>
+        <w:tabs>
+          <w:tab w:val="num" w:pos="3600"/>
+        </w:tabs>
+        <w:ind w:left="3600" w:hanging="360"/>
+      </w:pPr>
+    </w:lvl>
+    <w:lvl w:ilvl="5" w:tentative="1">
+      <w:start w:val="1"/>
+      <w:numFmt w:val="decimal"/>
+      <w:lvlText w:val="%6."/>
+      <w:lvlJc w:val="left"/>
+      <w:pPr>
+        <w:tabs>
+          <w:tab w:val="num" w:pos="4320"/>
+        </w:tabs>
+        <w:ind w:left="4320" w:hanging="360"/>
+      </w:pPr>
+    </w:lvl>
+    <w:lvl w:ilvl="6" w:tentative="1">
+      <w:start w:val="1"/>
+      <w:numFmt w:val="decimal"/>
+      <w:lvlText w:val="%7."/>
+      <w:lvlJc w:val="left"/>
+      <w:pPr>
+        <w:tabs>
+          <w:tab w:val="num" w:pos="5040"/>
+        </w:tabs>
+        <w:ind w:left="5040" w:hanging="360"/>
+      </w:pPr>
+    </w:lvl>
+    <w:lvl w:ilvl="7" w:tentative="1">
+      <w:start w:val="1"/>
+      <w:numFmt w:val="decimal"/>
+      <w:lvlText w:val="%8."/>
+      <w:lvlJc w:val="left"/>
+      <w:pPr>
+        <w:tabs>
+          <w:tab w:val="num" w:pos="5760"/>
+        </w:tabs>
+        <w:ind w:left="5760" w:hanging="360"/>
+      </w:pPr>
+    </w:lvl>
+    <w:lvl w:ilvl="8" w:tentative="1">
+      <w:start w:val="1"/>
+      <w:numFmt w:val="decimal"/>
+      <w:lvlText w:val="%9."/>
+      <w:lvlJc w:val="left"/>
+      <w:pPr>
+        <w:tabs>
+          <w:tab w:val="num" w:pos="6480"/>
+        </w:tabs>
+        <w:ind w:left="6480" w:hanging="360"/>
+      </w:pPr>
+    </w:lvl>
+  </w:abstractNum>
+  <w:abstractNum w:abstractNumId="1" w15:restartNumberingAfterBreak="0">
     <w:nsid w:val="728644AC"/>
     <w:multiLevelType w:val="hybridMultilevel"/>
     <w:tmpl w:val="EEA82AB4"/>
@@ -249,6 +789,9 @@
     </w:lvl>
   </w:abstractNum>
   <w:num w:numId="1" w16cid:durableId="1483276598">
+    <w:abstractNumId w:val="1"/>
+  </w:num>
+  <w:num w:numId="2" w16cid:durableId="125591803">
     <w:abstractNumId w:val="0"/>
   </w:num>
 </w:numbering>
@@ -658,7 +1201,6 @@
   <w:style w:type="character" w:default="1" w:styleId="Carpredefinitoparagrafo">
     <w:name w:val="Default Paragraph Font"/>
     <w:uiPriority w:val="1"/>
-    <w:semiHidden/>
     <w:unhideWhenUsed/>
   </w:style>
   <w:style w:type="table" w:default="1" w:styleId="Tabellanormale">
@@ -692,6 +1234,29 @@
       <w:ind w:left="720"/>
       <w:contextualSpacing/>
     </w:pPr>
+  </w:style>
+  <w:style w:type="character" w:styleId="Collegamentoipertestuale">
+    <w:name w:val="Hyperlink"/>
+    <w:basedOn w:val="Carpredefinitoparagrafo"/>
+    <w:uiPriority w:val="99"/>
+    <w:unhideWhenUsed/>
+    <w:rsid w:val="00CA5EC4"/>
+    <w:rPr>
+      <w:color w:val="0563C1" w:themeColor="hyperlink"/>
+      <w:u w:val="single"/>
+    </w:rPr>
+  </w:style>
+  <w:style w:type="character" w:styleId="Menzionenonrisolta">
+    <w:name w:val="Unresolved Mention"/>
+    <w:basedOn w:val="Carpredefinitoparagrafo"/>
+    <w:uiPriority w:val="99"/>
+    <w:semiHidden/>
+    <w:unhideWhenUsed/>
+    <w:rsid w:val="00CA5EC4"/>
+    <w:rPr>
+      <w:color w:val="605E5C"/>
+      <w:shd w:val="clear" w:color="auto" w:fill="E1DFDD"/>
+    </w:rPr>
   </w:style>
 </w:styles>
 </file>

</xml_diff>

<commit_message>
Other small fixes to channels
</commit_message>
<xml_diff>
--- a/Group Project/3 - Channels/3 - Channels.docx
+++ b/Group Project/3 - Channels/3 - Channels.docx
@@ -96,6 +96,9 @@
           <w:ilvl w:val="1"/>
           <w:numId w:val="2"/>
         </w:numPr>
+        <w:rPr>
+          <w:lang w:val="en-US"/>
+        </w:rPr>
       </w:pPr>
       <w:r>
         <w:rPr>
@@ -112,6 +115,9 @@
         <w:t xml:space="preserve"> Focus on LinkedIn as the primary platform for B2B. Share industry insights, company updates, and engage with relevant groups. </w:t>
       </w:r>
       <w:r>
+        <w:rPr>
+          <w:lang w:val="en-US"/>
+        </w:rPr>
         <w:t>Leverage LinkedIn Ads for targeted reach.</w:t>
       </w:r>
     </w:p>
@@ -413,12 +419,14 @@
         <w:rPr>
           <w:b/>
           <w:bCs/>
-        </w:rPr>
-      </w:pPr>
-      <w:r>
-        <w:rPr>
-          <w:b/>
-          <w:bCs/>
+          <w:lang w:val="en-US"/>
+        </w:rPr>
+      </w:pPr>
+      <w:r>
+        <w:rPr>
+          <w:b/>
+          <w:bCs/>
+          <w:lang w:val="en-US"/>
         </w:rPr>
         <w:br w:type="page"/>
       </w:r>
@@ -536,6 +544,33 @@
             <w:lang w:val="en-US"/>
           </w:rPr>
           <w:t>https://www.contentvisit.com/article/8-b2b-content-distribution-channels-for-cybersecurity-companies</w:t>
+        </w:r>
+      </w:hyperlink>
+      <w:r>
+        <w:rPr>
+          <w:lang w:val="en-US"/>
+        </w:rPr>
+        <w:t xml:space="preserve"> </w:t>
+      </w:r>
+    </w:p>
+    <w:p>
+      <w:pPr>
+        <w:pStyle w:val="Paragrafoelenco"/>
+        <w:numPr>
+          <w:ilvl w:val="0"/>
+          <w:numId w:val="2"/>
+        </w:numPr>
+        <w:rPr>
+          <w:lang w:val="en-US"/>
+        </w:rPr>
+      </w:pPr>
+      <w:hyperlink r:id="rId9" w:history="1">
+        <w:r>
+          <w:rPr>
+            <w:rStyle w:val="Collegamentoipertestuale"/>
+            <w:lang w:val="en-US"/>
+          </w:rPr>
+          <w:t>https://www.hushly.com/blog/b2b-lead-generation-for-cybersecurity/</w:t>
         </w:r>
       </w:hyperlink>
       <w:r>
@@ -1201,6 +1236,7 @@
   <w:style w:type="character" w:default="1" w:styleId="Carpredefinitoparagrafo">
     <w:name w:val="Default Paragraph Font"/>
     <w:uiPriority w:val="1"/>
+    <w:semiHidden/>
     <w:unhideWhenUsed/>
   </w:style>
   <w:style w:type="table" w:default="1" w:styleId="Tabellanormale">

</xml_diff>